<commit_message>
error handler, fetch data
</commit_message>
<xml_diff>
--- a/BURGER APP Diaries.docx
+++ b/BURGER APP Diaries.docx
@@ -2986,66 +2986,278 @@
           <w:lang w:val="en-US"/>
         </w:rPr>
       </w:pPr>
+    </w:p>
+    <w:p>
+      <w:pPr>
+        <w:pStyle w:val="ListParagraph"/>
+        <w:numPr>
+          <w:ilvl w:val="0"/>
+          <w:numId w:val="2"/>
+        </w:numPr>
+        <w:rPr>
+          <w:b/>
+          <w:lang w:val="en-US"/>
+        </w:rPr>
+      </w:pPr>
+      <w:r>
+        <w:rPr>
+          <w:b/>
+          <w:lang w:val="en-US"/>
+        </w:rPr>
+        <w:t xml:space="preserve">Global </w:t>
+      </w:r>
+      <w:r>
+        <w:rPr>
+          <w:b/>
+          <w:lang w:val="en-US"/>
+        </w:rPr>
+        <w:t>Error Handler:</w:t>
+      </w:r>
+      <w:r>
+        <w:rPr>
+          <w:b/>
+          <w:lang w:val="en-US"/>
+        </w:rPr>
+        <w:t xml:space="preserve"> </w:t>
+      </w:r>
+      <w:r>
+        <w:rPr>
+          <w:lang w:val="en-US"/>
+        </w:rPr>
+        <w:t xml:space="preserve">Global error handler is a high oriented component, it </w:t>
+      </w:r>
+      <w:proofErr w:type="gramStart"/>
+      <w:r>
+        <w:rPr>
+          <w:lang w:val="en-US"/>
+        </w:rPr>
+        <w:t>wrap</w:t>
+      </w:r>
+      <w:proofErr w:type="gramEnd"/>
+      <w:r>
+        <w:rPr>
+          <w:lang w:val="en-US"/>
+        </w:rPr>
+        <w:t xml:space="preserve"> the whole </w:t>
+      </w:r>
+      <w:proofErr w:type="spellStart"/>
+      <w:r>
+        <w:rPr>
+          <w:lang w:val="en-US"/>
+        </w:rPr>
+        <w:t>BurgerBuilder</w:t>
+      </w:r>
+      <w:proofErr w:type="spellEnd"/>
+      <w:r>
+        <w:rPr>
+          <w:lang w:val="en-US"/>
+        </w:rPr>
+        <w:t xml:space="preserve"> as:</w:t>
+      </w:r>
+    </w:p>
+    <w:p>
+      <w:pPr>
+        <w:pStyle w:val="ListParagraph"/>
+        <w:shd w:val="clear" w:color="auto" w:fill="1E1E1E"/>
+        <w:spacing w:line="270" w:lineRule="atLeast"/>
+        <w:rPr>
+          <w:rFonts w:ascii="Menlo" w:eastAsia="Times New Roman" w:hAnsi="Menlo" w:cs="Menlo"/>
+          <w:color w:val="D4D4D4"/>
+          <w:sz w:val="18"/>
+          <w:szCs w:val="18"/>
+        </w:rPr>
+      </w:pPr>
+      <w:r>
+        <w:rPr>
+          <w:rFonts w:ascii="Menlo" w:eastAsia="Times New Roman" w:hAnsi="Menlo" w:cs="Menlo"/>
+          <w:color w:val="C586C0"/>
+          <w:sz w:val="18"/>
+          <w:szCs w:val="18"/>
+        </w:rPr>
+        <w:t>export</w:t>
+      </w:r>
+      <w:r>
+        <w:rPr>
+          <w:rFonts w:ascii="Menlo" w:eastAsia="Times New Roman" w:hAnsi="Menlo" w:cs="Menlo"/>
+          <w:color w:val="D4D4D4"/>
+          <w:sz w:val="18"/>
+          <w:szCs w:val="18"/>
+        </w:rPr>
+        <w:t> </w:t>
+      </w:r>
+      <w:r>
+        <w:rPr>
+          <w:rFonts w:ascii="Menlo" w:eastAsia="Times New Roman" w:hAnsi="Menlo" w:cs="Menlo"/>
+          <w:color w:val="C586C0"/>
+          <w:sz w:val="18"/>
+          <w:szCs w:val="18"/>
+        </w:rPr>
+        <w:t>default</w:t>
+      </w:r>
+      <w:r>
+        <w:rPr>
+          <w:rFonts w:ascii="Menlo" w:eastAsia="Times New Roman" w:hAnsi="Menlo" w:cs="Menlo"/>
+          <w:color w:val="D4D4D4"/>
+          <w:sz w:val="18"/>
+          <w:szCs w:val="18"/>
+        </w:rPr>
+        <w:t> </w:t>
+      </w:r>
+      <w:proofErr w:type="spellStart"/>
+      <w:proofErr w:type="gramStart"/>
+      <w:r>
+        <w:rPr>
+          <w:rFonts w:ascii="Menlo" w:eastAsia="Times New Roman" w:hAnsi="Menlo" w:cs="Menlo"/>
+          <w:color w:val="DCDCAA"/>
+          <w:sz w:val="18"/>
+          <w:szCs w:val="18"/>
+        </w:rPr>
+        <w:t>withErrorHandler</w:t>
+      </w:r>
+      <w:proofErr w:type="spellEnd"/>
+      <w:r>
+        <w:rPr>
+          <w:rFonts w:ascii="Menlo" w:eastAsia="Times New Roman" w:hAnsi="Menlo" w:cs="Menlo"/>
+          <w:color w:val="D4D4D4"/>
+          <w:sz w:val="18"/>
+          <w:szCs w:val="18"/>
+        </w:rPr>
+        <w:t>(</w:t>
+      </w:r>
+      <w:proofErr w:type="spellStart"/>
+      <w:proofErr w:type="gramEnd"/>
+      <w:r>
+        <w:rPr>
+          <w:rFonts w:ascii="Menlo" w:eastAsia="Times New Roman" w:hAnsi="Menlo" w:cs="Menlo"/>
+          <w:color w:val="9CDCFE"/>
+          <w:sz w:val="18"/>
+          <w:szCs w:val="18"/>
+        </w:rPr>
+        <w:t>BurgerBuilder</w:t>
+      </w:r>
+      <w:proofErr w:type="spellEnd"/>
+      <w:r>
+        <w:rPr>
+          <w:rFonts w:ascii="Menlo" w:eastAsia="Times New Roman" w:hAnsi="Menlo" w:cs="Menlo"/>
+          <w:color w:val="D4D4D4"/>
+          <w:sz w:val="18"/>
+          <w:szCs w:val="18"/>
+        </w:rPr>
+        <w:t>); </w:t>
+      </w:r>
+    </w:p>
+    <w:p>
+      <w:pPr>
+        <w:rPr>
+          <w:lang w:val="en-US"/>
+        </w:rPr>
+      </w:pPr>
+    </w:p>
+    <w:p>
+      <w:pPr>
+        <w:pStyle w:val="ListParagraph"/>
+        <w:numPr>
+          <w:ilvl w:val="0"/>
+          <w:numId w:val="2"/>
+        </w:numPr>
+        <w:rPr>
+          <w:b/>
+          <w:lang w:val="en-US"/>
+        </w:rPr>
+      </w:pPr>
+      <w:r>
+        <w:rPr>
+          <w:b/>
+          <w:lang w:val="en-US"/>
+        </w:rPr>
+        <w:t>Re</w:t>
+      </w:r>
+      <w:r>
+        <w:rPr>
+          <w:b/>
+          <w:lang w:val="en-US"/>
+        </w:rPr>
+        <w:t>trieve</w:t>
+      </w:r>
+      <w:r>
+        <w:rPr>
+          <w:b/>
+          <w:lang w:val="en-US"/>
+        </w:rPr>
+        <w:t xml:space="preserve"> data from back-end: </w:t>
+      </w:r>
+    </w:p>
+    <w:p>
+      <w:pPr>
+        <w:pStyle w:val="ListParagraph"/>
+        <w:rPr>
+          <w:lang w:val="en-US"/>
+        </w:rPr>
+      </w:pPr>
+      <w:r>
+        <w:rPr>
+          <w:lang w:val="en-US"/>
+        </w:rPr>
+        <w:t>+ Adding one more note to Firebase: ‘Ingredients’</w:t>
+      </w:r>
+    </w:p>
+    <w:p>
+      <w:pPr>
+        <w:pStyle w:val="ListParagraph"/>
+        <w:rPr>
+          <w:lang w:val="en-US"/>
+        </w:rPr>
+      </w:pPr>
+      <w:r>
+        <w:rPr>
+          <w:lang w:val="en-US"/>
+        </w:rPr>
+        <w:t xml:space="preserve">+ Retrieving ingredients data from Firebase by </w:t>
+      </w:r>
+      <w:proofErr w:type="spellStart"/>
+      <w:proofErr w:type="gramStart"/>
+      <w:r>
+        <w:rPr>
+          <w:lang w:val="en-US"/>
+        </w:rPr>
+        <w:t>ComponentDidMount</w:t>
+      </w:r>
+      <w:proofErr w:type="spellEnd"/>
+      <w:r>
+        <w:rPr>
+          <w:lang w:val="en-US"/>
+        </w:rPr>
+        <w:t>(</w:t>
+      </w:r>
+      <w:proofErr w:type="gramEnd"/>
+      <w:r>
+        <w:rPr>
+          <w:lang w:val="en-US"/>
+        </w:rPr>
+        <w:t>)</w:t>
+      </w:r>
+    </w:p>
+    <w:p>
+      <w:pPr>
+        <w:pStyle w:val="ListParagraph"/>
+        <w:rPr>
+          <w:lang w:val="en-US"/>
+        </w:rPr>
+      </w:pPr>
+      <w:r>
+        <w:rPr>
+          <w:lang w:val="en-US"/>
+        </w:rPr>
+        <w:t xml:space="preserve">+ Showing burger when data response, otherwise showing Spinner. </w:t>
+      </w:r>
       <w:bookmarkStart w:id="0" w:name="_GoBack"/>
       <w:bookmarkEnd w:id="0"/>
-    </w:p>
-    <w:p>
-      <w:pPr>
-        <w:pStyle w:val="ListParagraph"/>
-        <w:numPr>
-          <w:ilvl w:val="0"/>
-          <w:numId w:val="2"/>
-        </w:numPr>
-        <w:rPr>
-          <w:b/>
-          <w:lang w:val="en-US"/>
-        </w:rPr>
-      </w:pPr>
-      <w:r>
-        <w:rPr>
-          <w:b/>
-          <w:lang w:val="en-US"/>
-        </w:rPr>
-        <w:t>Error Handler:</w:t>
-      </w:r>
-    </w:p>
-    <w:p>
-      <w:pPr>
-        <w:pStyle w:val="ListParagraph"/>
-        <w:ind w:left="1080"/>
-        <w:rPr>
-          <w:lang w:val="en-US"/>
-        </w:rPr>
-      </w:pPr>
-    </w:p>
-    <w:p>
-      <w:pPr>
-        <w:pStyle w:val="ListParagraph"/>
-        <w:numPr>
-          <w:ilvl w:val="0"/>
-          <w:numId w:val="2"/>
-        </w:numPr>
-        <w:rPr>
-          <w:b/>
-          <w:lang w:val="en-US"/>
-        </w:rPr>
-      </w:pPr>
-      <w:r>
-        <w:rPr>
-          <w:b/>
-          <w:lang w:val="en-US"/>
-        </w:rPr>
-        <w:t xml:space="preserve">Request data from back-end: </w:t>
-      </w:r>
-    </w:p>
-    <w:p>
-      <w:pPr>
-        <w:pStyle w:val="ListParagraph"/>
-        <w:rPr>
-          <w:b/>
-          <w:lang w:val="en-US"/>
-        </w:rPr>
-      </w:pPr>
+      <w:r>
+        <w:rPr>
+          <w:lang w:val="en-US"/>
+        </w:rPr>
+        <w:t xml:space="preserve"> </w:t>
+      </w:r>
     </w:p>
     <w:sectPr>
       <w:pgSz w:w="11900" w:h="16840"/>

</xml_diff>